<commit_message>
Removed python installer possibly causing hang up when pushing.
</commit_message>
<xml_diff>
--- a/docs/1. How to build.docx
+++ b/docs/1. How to build.docx
@@ -563,7 +563,10 @@
     </w:p>
     <w:p>
       <w:r>
-        <w:t>Install Python 3.35 by running the installer located in the cloned directory. This should create a folder named "Python33"</w:t>
+        <w:t>Download and Install Python 3.35 32-bit</w:t>
+      </w:r>
+      <w:r>
+        <w:t>. This should create a folder named "Python33"</w:t>
       </w:r>
       <w:r>
         <w:t xml:space="preserve"> on your C:/ drive if installed with default settings. If you installed at a different location you will need to change the include and link settings in the project to point at the custom install location. This is done by changing the include and library directories in the "Common Project Properties" property page. You can find this property page through the property manager</w:t>
@@ -806,7 +809,7 @@
                 <w:b/>
                 <w:noProof/>
               </w:rPr>
-              <w:t>2</w:t>
+              <w:t>1</w:t>
             </w:r>
             <w:r>
               <w:rPr>
@@ -1625,7 +1628,7 @@
   <a:extraClrSchemeLst/>
   <a:extLst>
     <a:ext uri="{05A4C25C-085E-4340-85A3-A5531E510DB2}">
-      <thm15:themeFamily xmlns:thm15="http://schemas.microsoft.com/office/thememl/2012/main" xmlns="" name="Office Theme" id="{62F939B6-93AF-4DB8-9C6B-D6C7DFDC589F}" vid="{4A3C46E8-61CC-4603-A589-7422A47A8E4A}"/>
+      <thm15:themeFamily xmlns="" xmlns:thm15="http://schemas.microsoft.com/office/thememl/2012/main" name="Office Theme" id="{62F939B6-93AF-4DB8-9C6B-D6C7DFDC589F}" vid="{4A3C46E8-61CC-4603-A589-7422A47A8E4A}"/>
     </a:ext>
   </a:extLst>
 </a:theme>

</xml_diff>

<commit_message>
Fixed some errors in reloading scripts during games. Currently there is a small bug preventing this from working correctly. Updated Documentation for building bots.
</commit_message>
<xml_diff>
--- a/docs/1. How to build.docx
+++ b/docs/1. How to build.docx
@@ -1,6 +1,6 @@
 
 <file path=word/document.xml><?xml version="1.0" encoding="utf-8"?>
-<w:document xmlns:ve="http://schemas.openxmlformats.org/markup-compatibility/2006" xmlns:o="urn:schemas-microsoft-com:office:office" xmlns:r="http://schemas.openxmlformats.org/officeDocument/2006/relationships" xmlns:m="http://schemas.openxmlformats.org/officeDocument/2006/math" xmlns:v="urn:schemas-microsoft-com:vml" xmlns:wp="http://schemas.openxmlformats.org/drawingml/2006/wordprocessingDrawing" xmlns:w10="urn:schemas-microsoft-com:office:word" xmlns:w="http://schemas.openxmlformats.org/wordprocessingml/2006/main" xmlns:wne="http://schemas.microsoft.com/office/word/2006/wordml">
+<w:document xmlns:wpc="http://schemas.microsoft.com/office/word/2010/wordprocessingCanvas" xmlns:mc="http://schemas.openxmlformats.org/markup-compatibility/2006" xmlns:o="urn:schemas-microsoft-com:office:office" xmlns:r="http://schemas.openxmlformats.org/officeDocument/2006/relationships" xmlns:m="http://schemas.openxmlformats.org/officeDocument/2006/math" xmlns:v="urn:schemas-microsoft-com:vml" xmlns:wp14="http://schemas.microsoft.com/office/word/2010/wordprocessingDrawing" xmlns:wp="http://schemas.openxmlformats.org/drawingml/2006/wordprocessingDrawing" xmlns:w10="urn:schemas-microsoft-com:office:word" xmlns:w="http://schemas.openxmlformats.org/wordprocessingml/2006/main" xmlns:w14="http://schemas.microsoft.com/office/word/2010/wordml" xmlns:w15="http://schemas.microsoft.com/office/word/2012/wordml" xmlns:wpg="http://schemas.microsoft.com/office/word/2010/wordprocessingGroup" xmlns:wpi="http://schemas.microsoft.com/office/word/2010/wordprocessingInk" xmlns:wne="http://schemas.microsoft.com/office/word/2006/wordml" xmlns:wps="http://schemas.microsoft.com/office/word/2010/wordprocessingShape" mc:Ignorable="w14 w15 wp14">
   <w:body>
     <w:sdt>
       <w:sdtPr>
@@ -18,6 +18,7 @@
           <w:docPartUnique/>
         </w:docPartObj>
       </w:sdtPr>
+      <w:sdtEndPr/>
       <w:sdtContent>
         <w:p>
           <w:pPr>
@@ -47,7 +48,7 @@
           <w:r>
             <w:fldChar w:fldCharType="separate"/>
           </w:r>
-          <w:hyperlink w:anchor="_Toc411292482" w:history="1">
+          <w:hyperlink w:anchor="_Toc434240791" w:history="1">
             <w:r>
               <w:rPr>
                 <w:rStyle w:val="Hyperlink"/>
@@ -74,7 +75,7 @@
                 <w:noProof/>
                 <w:webHidden/>
               </w:rPr>
-              <w:instrText xml:space="preserve"> PAGEREF _Toc411292482 \h </w:instrText>
+              <w:instrText xml:space="preserve"> PAGEREF _Toc434240791 \h </w:instrText>
             </w:r>
             <w:r>
               <w:rPr>
@@ -116,7 +117,7 @@
               <w:noProof/>
             </w:rPr>
           </w:pPr>
-          <w:hyperlink w:anchor="_Toc411292483" w:history="1">
+          <w:hyperlink w:anchor="_Toc434240792" w:history="1">
             <w:r>
               <w:rPr>
                 <w:rStyle w:val="Hyperlink"/>
@@ -143,7 +144,7 @@
                 <w:noProof/>
                 <w:webHidden/>
               </w:rPr>
-              <w:instrText xml:space="preserve"> PAGEREF _Toc411292483 \h </w:instrText>
+              <w:instrText xml:space="preserve"> PAGEREF _Toc434240792 \h </w:instrText>
             </w:r>
             <w:r>
               <w:rPr>
@@ -185,7 +186,7 @@
               <w:noProof/>
             </w:rPr>
           </w:pPr>
-          <w:hyperlink w:anchor="_Toc411292484" w:history="1">
+          <w:hyperlink w:anchor="_Toc434240793" w:history="1">
             <w:r>
               <w:rPr>
                 <w:rStyle w:val="Hyperlink"/>
@@ -212,7 +213,7 @@
                 <w:noProof/>
                 <w:webHidden/>
               </w:rPr>
-              <w:instrText xml:space="preserve"> PAGEREF _Toc411292484 \h </w:instrText>
+              <w:instrText xml:space="preserve"> PAGEREF _Toc434240793 \h </w:instrText>
             </w:r>
             <w:r>
               <w:rPr>
@@ -254,7 +255,7 @@
               <w:noProof/>
             </w:rPr>
           </w:pPr>
-          <w:hyperlink w:anchor="_Toc411292485" w:history="1">
+          <w:hyperlink w:anchor="_Toc434240794" w:history="1">
             <w:r>
               <w:rPr>
                 <w:rStyle w:val="Hyperlink"/>
@@ -281,7 +282,7 @@
                 <w:noProof/>
                 <w:webHidden/>
               </w:rPr>
-              <w:instrText xml:space="preserve"> PAGEREF _Toc411292485 \h </w:instrText>
+              <w:instrText xml:space="preserve"> PAGEREF _Toc434240794 \h </w:instrText>
             </w:r>
             <w:r>
               <w:rPr>
@@ -323,7 +324,7 @@
               <w:noProof/>
             </w:rPr>
           </w:pPr>
-          <w:hyperlink w:anchor="_Toc411292486" w:history="1">
+          <w:hyperlink w:anchor="_Toc434240795" w:history="1">
             <w:r>
               <w:rPr>
                 <w:rStyle w:val="Hyperlink"/>
@@ -350,7 +351,7 @@
                 <w:noProof/>
                 <w:webHidden/>
               </w:rPr>
-              <w:instrText xml:space="preserve"> PAGEREF _Toc411292486 \h </w:instrText>
+              <w:instrText xml:space="preserve"> PAGEREF _Toc434240795 \h </w:instrText>
             </w:r>
             <w:r>
               <w:rPr>
@@ -392,7 +393,7 @@
               <w:noProof/>
             </w:rPr>
           </w:pPr>
-          <w:hyperlink w:anchor="_Toc411292487" w:history="1">
+          <w:hyperlink w:anchor="_Toc434240796" w:history="1">
             <w:r>
               <w:rPr>
                 <w:rStyle w:val="Hyperlink"/>
@@ -419,7 +420,7 @@
                 <w:noProof/>
                 <w:webHidden/>
               </w:rPr>
-              <w:instrText xml:space="preserve"> PAGEREF _Toc411292487 \h </w:instrText>
+              <w:instrText xml:space="preserve"> PAGEREF _Toc434240796 \h </w:instrText>
             </w:r>
             <w:r>
               <w:rPr>
@@ -439,7 +440,7 @@
                 <w:noProof/>
                 <w:webHidden/>
               </w:rPr>
-              <w:t>1</w:t>
+              <w:t>2</w:t>
             </w:r>
             <w:r>
               <w:rPr>
@@ -461,7 +462,7 @@
               <w:noProof/>
             </w:rPr>
           </w:pPr>
-          <w:hyperlink w:anchor="_Toc411292488" w:history="1">
+          <w:hyperlink w:anchor="_Toc434240797" w:history="1">
             <w:r>
               <w:rPr>
                 <w:rStyle w:val="Hyperlink"/>
@@ -488,7 +489,145 @@
                 <w:noProof/>
                 <w:webHidden/>
               </w:rPr>
-              <w:instrText xml:space="preserve"> PAGEREF _Toc411292488 \h </w:instrText>
+              <w:instrText xml:space="preserve"> PAGEREF _Toc434240797 \h </w:instrText>
+            </w:r>
+            <w:r>
+              <w:rPr>
+                <w:noProof/>
+                <w:webHidden/>
+              </w:rPr>
+            </w:r>
+            <w:r>
+              <w:rPr>
+                <w:noProof/>
+                <w:webHidden/>
+              </w:rPr>
+              <w:fldChar w:fldCharType="separate"/>
+            </w:r>
+            <w:r>
+              <w:rPr>
+                <w:noProof/>
+                <w:webHidden/>
+              </w:rPr>
+              <w:t>2</w:t>
+            </w:r>
+            <w:r>
+              <w:rPr>
+                <w:noProof/>
+                <w:webHidden/>
+              </w:rPr>
+              <w:fldChar w:fldCharType="end"/>
+            </w:r>
+          </w:hyperlink>
+        </w:p>
+        <w:p>
+          <w:pPr>
+            <w:pStyle w:val="TOC2"/>
+            <w:tabs>
+              <w:tab w:val="right" w:leader="dot" w:pos="9350"/>
+            </w:tabs>
+            <w:rPr>
+              <w:rFonts w:eastAsiaTheme="minorEastAsia"/>
+              <w:noProof/>
+            </w:rPr>
+          </w:pPr>
+          <w:hyperlink w:anchor="_Toc434240798" w:history="1">
+            <w:r>
+              <w:rPr>
+                <w:rStyle w:val="Hyperlink"/>
+                <w:noProof/>
+              </w:rPr>
+              <w:t>Creating Bot .def file:</w:t>
+            </w:r>
+            <w:r>
+              <w:rPr>
+                <w:noProof/>
+                <w:webHidden/>
+              </w:rPr>
+              <w:tab/>
+            </w:r>
+            <w:r>
+              <w:rPr>
+                <w:noProof/>
+                <w:webHidden/>
+              </w:rPr>
+              <w:fldChar w:fldCharType="begin"/>
+            </w:r>
+            <w:r>
+              <w:rPr>
+                <w:noProof/>
+                <w:webHidden/>
+              </w:rPr>
+              <w:instrText xml:space="preserve"> PAGEREF _Toc434240798 \h </w:instrText>
+            </w:r>
+            <w:r>
+              <w:rPr>
+                <w:noProof/>
+                <w:webHidden/>
+              </w:rPr>
+            </w:r>
+            <w:r>
+              <w:rPr>
+                <w:noProof/>
+                <w:webHidden/>
+              </w:rPr>
+              <w:fldChar w:fldCharType="separate"/>
+            </w:r>
+            <w:r>
+              <w:rPr>
+                <w:noProof/>
+                <w:webHidden/>
+              </w:rPr>
+              <w:t>2</w:t>
+            </w:r>
+            <w:r>
+              <w:rPr>
+                <w:noProof/>
+                <w:webHidden/>
+              </w:rPr>
+              <w:fldChar w:fldCharType="end"/>
+            </w:r>
+          </w:hyperlink>
+        </w:p>
+        <w:p>
+          <w:pPr>
+            <w:pStyle w:val="TOC2"/>
+            <w:tabs>
+              <w:tab w:val="right" w:leader="dot" w:pos="9350"/>
+            </w:tabs>
+            <w:rPr>
+              <w:rFonts w:eastAsiaTheme="minorEastAsia"/>
+              <w:noProof/>
+            </w:rPr>
+          </w:pPr>
+          <w:hyperlink w:anchor="_Toc434240799" w:history="1">
+            <w:r>
+              <w:rPr>
+                <w:rStyle w:val="Hyperlink"/>
+                <w:noProof/>
+              </w:rPr>
+              <w:t>Creating python script file:</w:t>
+            </w:r>
+            <w:r>
+              <w:rPr>
+                <w:noProof/>
+                <w:webHidden/>
+              </w:rPr>
+              <w:tab/>
+            </w:r>
+            <w:r>
+              <w:rPr>
+                <w:noProof/>
+                <w:webHidden/>
+              </w:rPr>
+              <w:fldChar w:fldCharType="begin"/>
+            </w:r>
+            <w:r>
+              <w:rPr>
+                <w:noProof/>
+                <w:webHidden/>
+              </w:rPr>
+              <w:instrText xml:space="preserve"> PAGEREF _Toc434240799 \h </w:instrText>
             </w:r>
             <w:r>
               <w:rPr>
@@ -530,7 +669,7 @@
       <w:pPr>
         <w:pStyle w:val="Heading1"/>
       </w:pPr>
-      <w:bookmarkStart w:id="0" w:name="_Toc411292482"/>
+      <w:bookmarkStart w:id="0" w:name="_Toc434240791"/>
       <w:r>
         <w:t>Overview:</w:t>
       </w:r>
@@ -545,7 +684,7 @@
       <w:pPr>
         <w:pStyle w:val="Heading1"/>
       </w:pPr>
-      <w:bookmarkStart w:id="1" w:name="_Toc411292483"/>
+      <w:bookmarkStart w:id="1" w:name="_Toc434240792"/>
       <w:r>
         <w:t>How to build:</w:t>
       </w:r>
@@ -555,7 +694,7 @@
       <w:pPr>
         <w:pStyle w:val="Heading2"/>
       </w:pPr>
-      <w:bookmarkStart w:id="2" w:name="_Toc411292484"/>
+      <w:bookmarkStart w:id="2" w:name="_Toc434240793"/>
       <w:r>
         <w:t>Install Python:</w:t>
       </w:r>
@@ -579,7 +718,7 @@
       <w:pPr>
         <w:pStyle w:val="Heading2"/>
       </w:pPr>
-      <w:bookmarkStart w:id="3" w:name="_Toc411292485"/>
+      <w:bookmarkStart w:id="3" w:name="_Toc434240794"/>
       <w:r>
         <w:t>Install Boost:</w:t>
       </w:r>
@@ -621,7 +760,7 @@
       <w:pPr>
         <w:pStyle w:val="Heading2"/>
       </w:pPr>
-      <w:bookmarkStart w:id="4" w:name="_Toc411292486"/>
+      <w:bookmarkStart w:id="4" w:name="_Toc434240795"/>
       <w:r>
         <w:t>Install Game and Mod:</w:t>
       </w:r>
@@ -654,8 +793,9 @@
       <w:pPr>
         <w:pStyle w:val="Heading1"/>
       </w:pPr>
-      <w:bookmarkStart w:id="5" w:name="_Toc411292487"/>
-      <w:r>
+      <w:bookmarkStart w:id="5" w:name="_Toc434240796"/>
+      <w:r>
+        <w:lastRenderedPageBreak/>
         <w:t>Using the Mod:</w:t>
       </w:r>
       <w:bookmarkEnd w:id="5"/>
@@ -668,18 +808,14 @@
         <w:t xml:space="preserve"> open the console by pressing '~'</w:t>
       </w:r>
       <w:r>
-        <w:t xml:space="preserve"> scroll up past the many warnings until you see "Buddy Bots Initialized" this will let you know that the mod has been installed </w:t>
-      </w:r>
-      <w:r>
-        <w:lastRenderedPageBreak/>
-        <w:t>and loaded properly. You can add bots to multiplayer matches by using the "addBot" command in the console followed by the SpawnClass of the bot you are attempting to spawn, this command can be done before or during the match. Currently the bots rely on the AAS (Area Awareness System) and the only multiplayer maps that have this information built for them are the CTF maps. The mod will crash if you attempt to load other multiplayer maps.</w:t>
+        <w:t xml:space="preserve"> scroll up past the many warnings until you see "Buddy Bots Initialized" this will let you know that the mod has been installed and loaded properly. You can add bots to multiplayer matches by using the "addBot" command in the console followed by the SpawnClass of the bot you are attempting to spawn, this command can be done before or during the match. Currently the bots rely on the AAS (Area Awareness System) and the only multiplayer maps that have this information built for them are the CTF maps. The mod will crash if you attempt to load other multiplayer maps.</w:t>
       </w:r>
     </w:p>
     <w:p>
       <w:pPr>
         <w:pStyle w:val="Heading1"/>
       </w:pPr>
-      <w:bookmarkStart w:id="6" w:name="_Toc411292488"/>
+      <w:bookmarkStart w:id="6" w:name="_Toc434240797"/>
       <w:r>
         <w:t>Building a Bot:</w:t>
       </w:r>
@@ -687,56 +823,227 @@
     </w:p>
     <w:p>
       <w:pPr>
-        <w:tabs>
-          <w:tab w:val="left" w:pos="360"/>
-          <w:tab w:val="left" w:pos="720"/>
-          <w:tab w:val="left" w:pos="1080"/>
-          <w:tab w:val="left" w:pos="1440"/>
-          <w:tab w:val="left" w:pos="1800"/>
-          <w:tab w:val="left" w:pos="2160"/>
-          <w:tab w:val="left" w:pos="2520"/>
-          <w:tab w:val="left" w:pos="2880"/>
-          <w:tab w:val="left" w:pos="3240"/>
-          <w:tab w:val="left" w:pos="3600"/>
-          <w:tab w:val="left" w:pos="3960"/>
-          <w:tab w:val="left" w:pos="4320"/>
-          <w:tab w:val="left" w:pos="4680"/>
-          <w:tab w:val="left" w:pos="5040"/>
-          <w:tab w:val="left" w:pos="5400"/>
-          <w:tab w:val="left" w:pos="5760"/>
-          <w:tab w:val="left" w:pos="6120"/>
-          <w:tab w:val="left" w:pos="6480"/>
-          <w:tab w:val="left" w:pos="6840"/>
-          <w:tab w:val="left" w:pos="7200"/>
-          <w:tab w:val="left" w:pos="7560"/>
-          <w:tab w:val="left" w:pos="7920"/>
-          <w:tab w:val="left" w:pos="8280"/>
-          <w:tab w:val="left" w:pos="8640"/>
-          <w:tab w:val="left" w:pos="9000"/>
-          <w:tab w:val="left" w:pos="9360"/>
-          <w:tab w:val="left" w:pos="9720"/>
-          <w:tab w:val="left" w:pos="10080"/>
-          <w:tab w:val="left" w:pos="10440"/>
-          <w:tab w:val="left" w:pos="10800"/>
-          <w:tab w:val="left" w:pos="11160"/>
-          <w:tab w:val="left" w:pos="11520"/>
-        </w:tabs>
-        <w:autoSpaceDE w:val="0"/>
-        <w:autoSpaceDN w:val="0"/>
-        <w:adjustRightInd w:val="0"/>
-        <w:spacing w:after="0" w:line="240" w:lineRule="auto"/>
-        <w:rPr>
-          <w:rFonts w:ascii="Calibri" w:hAnsi="Calibri" w:cs="Segoe Print"/>
-        </w:rPr>
+        <w:pStyle w:val="Heading2"/>
       </w:pPr>
-      <w:bookmarkStart w:id="7" w:name="_GoBack"/>
+      <w:bookmarkStart w:id="7" w:name="_Toc434240798"/>
+      <w:r>
+        <w:t>Creating Bot .def file:</w:t>
+      </w:r>
       <w:bookmarkEnd w:id="7"/>
-      <w:r>
-        <w:rPr>
-          <w:rFonts w:ascii="Calibri" w:hAnsi="Calibri" w:cs="Segoe Print"/>
-        </w:rPr>
-        <w:t>To Do.</w:t>
-      </w:r>
+    </w:p>
+    <w:p>
+      <w:r>
+        <w:t>The "YourNameHere.def" file is an essential file to building a bot, it allows the game engine to spawn your bot entity into the match and provides all the necessary information needed to link your scripts to the actual entity in game.</w:t>
+      </w:r>
+      <w:r>
+        <w:br/>
+        <w:t>entityDef DefaultBot {</w:t>
+      </w:r>
+    </w:p>
+    <w:p>
+      <w:r>
+        <w:tab/>
+        <w:t>"inherit"</w:t>
+      </w:r>
+      <w:r>
+        <w:tab/>
+      </w:r>
+      <w:r>
+        <w:tab/>
+        <w:t>"bot"</w:t>
+      </w:r>
+    </w:p>
+    <w:p>
+      <w:r>
+        <w:tab/>
+      </w:r>
+    </w:p>
+    <w:p>
+      <w:r>
+        <w:tab/>
+        <w:t>"author"</w:t>
+      </w:r>
+      <w:r>
+        <w:tab/>
+      </w:r>
+      <w:r>
+        <w:tab/>
+        <w:t>"John Wileczek"</w:t>
+      </w:r>
+    </w:p>
+    <w:p>
+      <w:r>
+        <w:tab/>
+        <w:t>"bot_type"</w:t>
+      </w:r>
+      <w:r>
+        <w:tab/>
+      </w:r>
+      <w:r>
+        <w:tab/>
+        <w:t>"Script"</w:t>
+      </w:r>
+    </w:p>
+    <w:p>
+      <w:r>
+        <w:tab/>
+        <w:t>"scriptclass"</w:t>
+      </w:r>
+      <w:r>
+        <w:tab/>
+      </w:r>
+      <w:r>
+        <w:tab/>
+        <w:t>"DefaultBot"</w:t>
+      </w:r>
+    </w:p>
+    <w:p>
+      <w:r>
+        <w:tab/>
+      </w:r>
+    </w:p>
+    <w:p>
+      <w:r>
+        <w:tab/>
+        <w:t>"ui_name"</w:t>
+      </w:r>
+      <w:r>
+        <w:tab/>
+      </w:r>
+      <w:r>
+        <w:tab/>
+        <w:t>"Default Bot</w:t>
+      </w:r>
+    </w:p>
+    <w:p>
+      <w:r>
+        <w:t>}</w:t>
+      </w:r>
+    </w:p>
+    <w:p>
+      <w:r>
+        <w:t>Only a few pieces of information need to be set in the entity def to create a valid bot:</w:t>
+      </w:r>
+    </w:p>
+    <w:p>
+      <w:r>
+        <w:t>author - Name of bot author.</w:t>
+      </w:r>
+    </w:p>
+    <w:p>
+      <w:r>
+        <w:t xml:space="preserve">bot_type - Type of bot </w:t>
+      </w:r>
+      <w:r>
+        <w:t>to run,</w:t>
+      </w:r>
+      <w:r>
+        <w:t xml:space="preserve"> currently </w:t>
+      </w:r>
+      <w:r>
+        <w:t>"</w:t>
+      </w:r>
+      <w:r>
+        <w:t>Script</w:t>
+      </w:r>
+      <w:r>
+        <w:t>"</w:t>
+      </w:r>
+      <w:r>
+        <w:t xml:space="preserve"> is the only supported type. </w:t>
+      </w:r>
+      <w:r>
+        <w:t>Looking to add "DLL", and "Code" in the future.</w:t>
+      </w:r>
+    </w:p>
+    <w:p>
+      <w:r>
+        <w:t>scriptclass - This needs to match the name of the python class you create for your bot.</w:t>
+      </w:r>
+    </w:p>
+    <w:p>
+      <w:r>
+        <w:t>ui_name - What the name of your bot will appear as in game.</w:t>
+      </w:r>
+    </w:p>
+    <w:p/>
+    <w:p>
+      <w:pPr>
+        <w:pStyle w:val="Heading2"/>
+      </w:pPr>
+      <w:bookmarkStart w:id="8" w:name="_Toc434240799"/>
+      <w:r>
+        <w:t>Creating python script file:</w:t>
+      </w:r>
+      <w:bookmarkEnd w:id="8"/>
+    </w:p>
+    <w:p>
+      <w:r>
+        <w:t>The second essential file to creating a bot is a python script containing your bot class that is properly named to match the "scriptclass" in the .def file.</w:t>
+      </w:r>
+      <w:r>
+        <w:t xml:space="preserve"> The name of the script file that contains the class should also be named accordingly "YourBotName_main.py".</w:t>
+      </w:r>
+    </w:p>
+    <w:p>
+      <w:r>
+        <w:lastRenderedPageBreak/>
+        <w:t xml:space="preserve">class </w:t>
+      </w:r>
+      <w:r>
+        <w:t>DefaultBot</w:t>
+      </w:r>
+      <w:r>
+        <w:t>(afiBotBrain):</w:t>
+      </w:r>
+    </w:p>
+    <w:p>
+      <w:r>
+        <w:tab/>
+        <w:t>def Think(self,deltaTimeMS):</w:t>
+      </w:r>
+    </w:p>
+    <w:p>
+      <w:r>
+        <w:t>botInput = aiInput_t()</w:t>
+      </w:r>
+    </w:p>
+    <w:p>
+      <w:r>
+        <w:t>return botInput</w:t>
+      </w:r>
+    </w:p>
+    <w:p/>
+    <w:p>
+      <w:r>
+        <w:t>def Spawn(self,spawnDict):</w:t>
+      </w:r>
+    </w:p>
+    <w:p>
+      <w:r>
+        <w:t>return</w:t>
+      </w:r>
+    </w:p>
+    <w:p/>
+    <w:p>
+      <w:r>
+        <w:t>def Restart(self):</w:t>
+      </w:r>
+    </w:p>
+    <w:p>
+      <w:r>
+        <w:t>return</w:t>
+      </w:r>
+    </w:p>
+    <w:p>
+      <w:r>
+        <w:t xml:space="preserve">Additional script files can be created and </w:t>
+      </w:r>
+      <w:r>
+        <w:t>used for the bot, but the above script file must be present for the bot to be valid. If you do create additional script files when you go to import them use all lowercase in the name (i.e. "StateMachine.py" would be imported as "from statemachine import *"). This is due to the FileSystem used in the engine when your script files are copied.</w:t>
+      </w:r>
+      <w:bookmarkStart w:id="9" w:name="_GoBack"/>
+      <w:bookmarkEnd w:id="9"/>
     </w:p>
     <w:sectPr>
       <w:headerReference w:type="default" r:id="rId7"/>
@@ -751,8 +1058,8 @@
 </file>
 
 <file path=word/endnotes.xml><?xml version="1.0" encoding="utf-8"?>
-<w:endnotes xmlns:ve="http://schemas.openxmlformats.org/markup-compatibility/2006" xmlns:o="urn:schemas-microsoft-com:office:office" xmlns:r="http://schemas.openxmlformats.org/officeDocument/2006/relationships" xmlns:m="http://schemas.openxmlformats.org/officeDocument/2006/math" xmlns:v="urn:schemas-microsoft-com:vml" xmlns:wp="http://schemas.openxmlformats.org/drawingml/2006/wordprocessingDrawing" xmlns:w10="urn:schemas-microsoft-com:office:word" xmlns:w="http://schemas.openxmlformats.org/wordprocessingml/2006/main" xmlns:wne="http://schemas.microsoft.com/office/word/2006/wordml">
-  <w:endnote w:type="separator" w:id="0">
+<w:endnotes xmlns:wpc="http://schemas.microsoft.com/office/word/2010/wordprocessingCanvas" xmlns:mc="http://schemas.openxmlformats.org/markup-compatibility/2006" xmlns:o="urn:schemas-microsoft-com:office:office" xmlns:r="http://schemas.openxmlformats.org/officeDocument/2006/relationships" xmlns:m="http://schemas.openxmlformats.org/officeDocument/2006/math" xmlns:v="urn:schemas-microsoft-com:vml" xmlns:wp14="http://schemas.microsoft.com/office/word/2010/wordprocessingDrawing" xmlns:wp="http://schemas.openxmlformats.org/drawingml/2006/wordprocessingDrawing" xmlns:w10="urn:schemas-microsoft-com:office:word" xmlns:w="http://schemas.openxmlformats.org/wordprocessingml/2006/main" xmlns:w14="http://schemas.microsoft.com/office/word/2010/wordml" xmlns:w15="http://schemas.microsoft.com/office/word/2012/wordml" xmlns:wpg="http://schemas.microsoft.com/office/word/2010/wordprocessingGroup" xmlns:wpi="http://schemas.microsoft.com/office/word/2010/wordprocessingInk" xmlns:wne="http://schemas.microsoft.com/office/word/2006/wordml" xmlns:wps="http://schemas.microsoft.com/office/word/2010/wordprocessingShape" mc:Ignorable="w14 w15 wp14">
+  <w:endnote w:type="separator" w:id="-1">
     <w:p>
       <w:pPr>
         <w:spacing w:after="0" w:line="240" w:lineRule="auto"/>
@@ -762,7 +1069,7 @@
       </w:r>
     </w:p>
   </w:endnote>
-  <w:endnote w:type="continuationSeparator" w:id="1">
+  <w:endnote w:type="continuationSeparator" w:id="0">
     <w:p>
       <w:pPr>
         <w:spacing w:after="0" w:line="240" w:lineRule="auto"/>
@@ -776,7 +1083,7 @@
 </file>
 
 <file path=word/footer1.xml><?xml version="1.0" encoding="utf-8"?>
-<w:ftr xmlns:ve="http://schemas.openxmlformats.org/markup-compatibility/2006" xmlns:o="urn:schemas-microsoft-com:office:office" xmlns:r="http://schemas.openxmlformats.org/officeDocument/2006/relationships" xmlns:m="http://schemas.openxmlformats.org/officeDocument/2006/math" xmlns:v="urn:schemas-microsoft-com:vml" xmlns:wp="http://schemas.openxmlformats.org/drawingml/2006/wordprocessingDrawing" xmlns:w10="urn:schemas-microsoft-com:office:word" xmlns:w="http://schemas.openxmlformats.org/wordprocessingml/2006/main" xmlns:wne="http://schemas.microsoft.com/office/word/2006/wordml">
+<w:ftr xmlns:wpc="http://schemas.microsoft.com/office/word/2010/wordprocessingCanvas" xmlns:mc="http://schemas.openxmlformats.org/markup-compatibility/2006" xmlns:o="urn:schemas-microsoft-com:office:office" xmlns:r="http://schemas.openxmlformats.org/officeDocument/2006/relationships" xmlns:m="http://schemas.openxmlformats.org/officeDocument/2006/math" xmlns:v="urn:schemas-microsoft-com:vml" xmlns:wp14="http://schemas.microsoft.com/office/word/2010/wordprocessingDrawing" xmlns:wp="http://schemas.openxmlformats.org/drawingml/2006/wordprocessingDrawing" xmlns:w10="urn:schemas-microsoft-com:office:word" xmlns:w="http://schemas.openxmlformats.org/wordprocessingml/2006/main" xmlns:w14="http://schemas.microsoft.com/office/word/2010/wordml" xmlns:w15="http://schemas.microsoft.com/office/word/2012/wordml" xmlns:wpg="http://schemas.microsoft.com/office/word/2010/wordprocessingGroup" xmlns:wpi="http://schemas.microsoft.com/office/word/2010/wordprocessingInk" xmlns:wne="http://schemas.microsoft.com/office/word/2006/wordml" xmlns:wps="http://schemas.microsoft.com/office/word/2010/wordprocessingShape" mc:Ignorable="w14 w15 wp14">
   <w:sdt>
     <w:sdtPr>
       <w:id w:val="484302612"/>
@@ -785,6 +1092,7 @@
         <w:docPartUnique/>
       </w:docPartObj>
     </w:sdtPr>
+    <w:sdtEndPr/>
     <w:sdtContent>
       <w:sdt>
         <w:sdtPr>
@@ -794,6 +1102,7 @@
             <w:docPartUnique/>
           </w:docPartObj>
         </w:sdtPr>
+        <w:sdtEndPr/>
         <w:sdtContent>
           <w:p>
             <w:pPr>
@@ -830,7 +1139,7 @@
                 <w:b/>
                 <w:noProof/>
               </w:rPr>
-              <w:t>2</w:t>
+              <w:t>3</w:t>
             </w:r>
             <w:r>
               <w:rPr>
@@ -870,7 +1179,7 @@
                 <w:b/>
                 <w:noProof/>
               </w:rPr>
-              <w:t>2</w:t>
+              <w:t>3</w:t>
             </w:r>
             <w:r>
               <w:rPr>
@@ -894,8 +1203,8 @@
 </file>
 
 <file path=word/footnotes.xml><?xml version="1.0" encoding="utf-8"?>
-<w:footnotes xmlns:ve="http://schemas.openxmlformats.org/markup-compatibility/2006" xmlns:o="urn:schemas-microsoft-com:office:office" xmlns:r="http://schemas.openxmlformats.org/officeDocument/2006/relationships" xmlns:m="http://schemas.openxmlformats.org/officeDocument/2006/math" xmlns:v="urn:schemas-microsoft-com:vml" xmlns:wp="http://schemas.openxmlformats.org/drawingml/2006/wordprocessingDrawing" xmlns:w10="urn:schemas-microsoft-com:office:word" xmlns:w="http://schemas.openxmlformats.org/wordprocessingml/2006/main" xmlns:wne="http://schemas.microsoft.com/office/word/2006/wordml">
-  <w:footnote w:type="separator" w:id="0">
+<w:footnotes xmlns:wpc="http://schemas.microsoft.com/office/word/2010/wordprocessingCanvas" xmlns:mc="http://schemas.openxmlformats.org/markup-compatibility/2006" xmlns:o="urn:schemas-microsoft-com:office:office" xmlns:r="http://schemas.openxmlformats.org/officeDocument/2006/relationships" xmlns:m="http://schemas.openxmlformats.org/officeDocument/2006/math" xmlns:v="urn:schemas-microsoft-com:vml" xmlns:wp14="http://schemas.microsoft.com/office/word/2010/wordprocessingDrawing" xmlns:wp="http://schemas.openxmlformats.org/drawingml/2006/wordprocessingDrawing" xmlns:w10="urn:schemas-microsoft-com:office:word" xmlns:w="http://schemas.openxmlformats.org/wordprocessingml/2006/main" xmlns:w14="http://schemas.microsoft.com/office/word/2010/wordml" xmlns:w15="http://schemas.microsoft.com/office/word/2012/wordml" xmlns:wpg="http://schemas.microsoft.com/office/word/2010/wordprocessingGroup" xmlns:wpi="http://schemas.microsoft.com/office/word/2010/wordprocessingInk" xmlns:wne="http://schemas.microsoft.com/office/word/2006/wordml" xmlns:wps="http://schemas.microsoft.com/office/word/2010/wordprocessingShape" mc:Ignorable="w14 w15 wp14">
+  <w:footnote w:type="separator" w:id="-1">
     <w:p>
       <w:pPr>
         <w:spacing w:after="0" w:line="240" w:lineRule="auto"/>
@@ -905,7 +1214,7 @@
       </w:r>
     </w:p>
   </w:footnote>
-  <w:footnote w:type="continuationSeparator" w:id="1">
+  <w:footnote w:type="continuationSeparator" w:id="0">
     <w:p>
       <w:pPr>
         <w:spacing w:after="0" w:line="240" w:lineRule="auto"/>
@@ -919,7 +1228,7 @@
 </file>
 
 <file path=word/header1.xml><?xml version="1.0" encoding="utf-8"?>
-<w:hdr xmlns:ve="http://schemas.openxmlformats.org/markup-compatibility/2006" xmlns:o="urn:schemas-microsoft-com:office:office" xmlns:r="http://schemas.openxmlformats.org/officeDocument/2006/relationships" xmlns:m="http://schemas.openxmlformats.org/officeDocument/2006/math" xmlns:v="urn:schemas-microsoft-com:vml" xmlns:wp="http://schemas.openxmlformats.org/drawingml/2006/wordprocessingDrawing" xmlns:w10="urn:schemas-microsoft-com:office:word" xmlns:w="http://schemas.openxmlformats.org/wordprocessingml/2006/main" xmlns:wne="http://schemas.microsoft.com/office/word/2006/wordml">
+<w:hdr xmlns:wpc="http://schemas.microsoft.com/office/word/2010/wordprocessingCanvas" xmlns:mc="http://schemas.openxmlformats.org/markup-compatibility/2006" xmlns:o="urn:schemas-microsoft-com:office:office" xmlns:r="http://schemas.openxmlformats.org/officeDocument/2006/relationships" xmlns:m="http://schemas.openxmlformats.org/officeDocument/2006/math" xmlns:v="urn:schemas-microsoft-com:vml" xmlns:wp14="http://schemas.microsoft.com/office/word/2010/wordprocessingDrawing" xmlns:wp="http://schemas.openxmlformats.org/drawingml/2006/wordprocessingDrawing" xmlns:w10="urn:schemas-microsoft-com:office:word" xmlns:w="http://schemas.openxmlformats.org/wordprocessingml/2006/main" xmlns:w14="http://schemas.microsoft.com/office/word/2010/wordml" xmlns:w15="http://schemas.microsoft.com/office/word/2012/wordml" xmlns:wpg="http://schemas.microsoft.com/office/word/2010/wordprocessingGroup" xmlns:wpi="http://schemas.microsoft.com/office/word/2010/wordprocessingInk" xmlns:wne="http://schemas.microsoft.com/office/word/2006/wordml" xmlns:wps="http://schemas.microsoft.com/office/word/2010/wordprocessingShape" mc:Ignorable="w14 w15 wp14">
   <w:sdt>
     <w:sdtPr>
       <w:rPr>
@@ -932,6 +1241,7 @@
       <w:dataBinding w:prefixMappings="xmlns:ns0='http://schemas.openxmlformats.org/package/2006/metadata/core-properties' xmlns:ns1='http://purl.org/dc/elements/1.1/'" w:xpath="/ns0:coreProperties[1]/ns1:title[1]" w:storeItemID="{6C3C8BC8-F283-45AE-878A-BAB7291924A1}"/>
       <w:text/>
     </w:sdtPr>
+    <w:sdtEndPr/>
     <w:sdtContent>
       <w:p>
         <w:pPr>
@@ -966,7 +1276,7 @@
 </file>
 
 <file path=word/styles.xml><?xml version="1.0" encoding="utf-8"?>
-<w:styles xmlns:r="http://schemas.openxmlformats.org/officeDocument/2006/relationships" xmlns:w="http://schemas.openxmlformats.org/wordprocessingml/2006/main">
+<w:styles xmlns:mc="http://schemas.openxmlformats.org/markup-compatibility/2006" xmlns:r="http://schemas.openxmlformats.org/officeDocument/2006/relationships" xmlns:w="http://schemas.openxmlformats.org/wordprocessingml/2006/main" xmlns:w14="http://schemas.microsoft.com/office/word/2010/wordml" xmlns:w15="http://schemas.microsoft.com/office/word/2012/wordml" mc:Ignorable="w14 w15">
   <w:docDefaults>
     <w:rPrDefault>
       <w:rPr>
@@ -982,144 +1292,378 @@
       </w:pPr>
     </w:pPrDefault>
   </w:docDefaults>
-  <w:latentStyles w:defLockedState="0" w:defUIPriority="99" w:defSemiHidden="1" w:defUnhideWhenUsed="1" w:defQFormat="0" w:count="267">
-    <w:lsdException w:name="Normal" w:semiHidden="0" w:uiPriority="0" w:unhideWhenUsed="0" w:qFormat="1"/>
-    <w:lsdException w:name="heading 1" w:semiHidden="0" w:uiPriority="9" w:unhideWhenUsed="0" w:qFormat="1"/>
-    <w:lsdException w:name="heading 2" w:uiPriority="9" w:qFormat="1"/>
-    <w:lsdException w:name="heading 3" w:uiPriority="9" w:qFormat="1"/>
-    <w:lsdException w:name="heading 4" w:uiPriority="9" w:qFormat="1"/>
-    <w:lsdException w:name="heading 5" w:uiPriority="9" w:qFormat="1"/>
-    <w:lsdException w:name="heading 6" w:uiPriority="9" w:qFormat="1"/>
-    <w:lsdException w:name="heading 7" w:uiPriority="9" w:qFormat="1"/>
-    <w:lsdException w:name="heading 8" w:uiPriority="9" w:qFormat="1"/>
-    <w:lsdException w:name="heading 9" w:uiPriority="9" w:qFormat="1"/>
-    <w:lsdException w:name="toc 1" w:uiPriority="39"/>
-    <w:lsdException w:name="toc 2" w:uiPriority="39"/>
-    <w:lsdException w:name="toc 3" w:uiPriority="39"/>
-    <w:lsdException w:name="toc 4" w:uiPriority="39"/>
-    <w:lsdException w:name="toc 5" w:uiPriority="39"/>
-    <w:lsdException w:name="toc 6" w:uiPriority="39"/>
-    <w:lsdException w:name="toc 7" w:uiPriority="39"/>
-    <w:lsdException w:name="toc 8" w:uiPriority="39"/>
-    <w:lsdException w:name="toc 9" w:uiPriority="39"/>
-    <w:lsdException w:name="caption" w:uiPriority="35" w:qFormat="1"/>
-    <w:lsdException w:name="Title" w:semiHidden="0" w:uiPriority="10" w:unhideWhenUsed="0" w:qFormat="1"/>
-    <w:lsdException w:name="Default Paragraph Font" w:uiPriority="1"/>
-    <w:lsdException w:name="Subtitle" w:semiHidden="0" w:uiPriority="11" w:unhideWhenUsed="0" w:qFormat="1"/>
-    <w:lsdException w:name="Strong" w:semiHidden="0" w:uiPriority="22" w:unhideWhenUsed="0" w:qFormat="1"/>
-    <w:lsdException w:name="Emphasis" w:semiHidden="0" w:uiPriority="20" w:unhideWhenUsed="0" w:qFormat="1"/>
-    <w:lsdException w:name="Table Grid" w:semiHidden="0" w:uiPriority="39" w:unhideWhenUsed="0"/>
-    <w:lsdException w:name="Placeholder Text" w:unhideWhenUsed="0"/>
-    <w:lsdException w:name="No Spacing" w:semiHidden="0" w:uiPriority="1" w:unhideWhenUsed="0" w:qFormat="1"/>
-    <w:lsdException w:name="Light Shading" w:semiHidden="0" w:uiPriority="60" w:unhideWhenUsed="0"/>
-    <w:lsdException w:name="Light List" w:semiHidden="0" w:uiPriority="61" w:unhideWhenUsed="0"/>
-    <w:lsdException w:name="Light Grid" w:semiHidden="0" w:uiPriority="62" w:unhideWhenUsed="0"/>
-    <w:lsdException w:name="Medium Shading 1" w:semiHidden="0" w:uiPriority="63" w:unhideWhenUsed="0"/>
-    <w:lsdException w:name="Medium Shading 2" w:semiHidden="0" w:uiPriority="64" w:unhideWhenUsed="0"/>
-    <w:lsdException w:name="Medium List 1" w:semiHidden="0" w:uiPriority="65" w:unhideWhenUsed="0"/>
-    <w:lsdException w:name="Medium List 2" w:semiHidden="0" w:uiPriority="66" w:unhideWhenUsed="0"/>
-    <w:lsdException w:name="Medium Grid 1" w:semiHidden="0" w:uiPriority="67" w:unhideWhenUsed="0"/>
-    <w:lsdException w:name="Medium Grid 2" w:semiHidden="0" w:uiPriority="68" w:unhideWhenUsed="0"/>
-    <w:lsdException w:name="Medium Grid 3" w:semiHidden="0" w:uiPriority="69" w:unhideWhenUsed="0"/>
-    <w:lsdException w:name="Dark List" w:semiHidden="0" w:uiPriority="70" w:unhideWhenUsed="0"/>
-    <w:lsdException w:name="Colorful Shading" w:semiHidden="0" w:uiPriority="71" w:unhideWhenUsed="0"/>
-    <w:lsdException w:name="Colorful List" w:semiHidden="0" w:uiPriority="72" w:unhideWhenUsed="0"/>
-    <w:lsdException w:name="Colorful Grid" w:semiHidden="0" w:uiPriority="73" w:unhideWhenUsed="0"/>
-    <w:lsdException w:name="Light Shading Accent 1" w:semiHidden="0" w:uiPriority="60" w:unhideWhenUsed="0"/>
-    <w:lsdException w:name="Light List Accent 1" w:semiHidden="0" w:uiPriority="61" w:unhideWhenUsed="0"/>
-    <w:lsdException w:name="Light Grid Accent 1" w:semiHidden="0" w:uiPriority="62" w:unhideWhenUsed="0"/>
-    <w:lsdException w:name="Medium Shading 1 Accent 1" w:semiHidden="0" w:uiPriority="63" w:unhideWhenUsed="0"/>
-    <w:lsdException w:name="Medium Shading 2 Accent 1" w:semiHidden="0" w:uiPriority="64" w:unhideWhenUsed="0"/>
-    <w:lsdException w:name="Medium List 1 Accent 1" w:semiHidden="0" w:uiPriority="65" w:unhideWhenUsed="0"/>
-    <w:lsdException w:name="Revision" w:unhideWhenUsed="0"/>
-    <w:lsdException w:name="List Paragraph" w:semiHidden="0" w:uiPriority="34" w:unhideWhenUsed="0" w:qFormat="1"/>
-    <w:lsdException w:name="Quote" w:semiHidden="0" w:uiPriority="29" w:unhideWhenUsed="0" w:qFormat="1"/>
-    <w:lsdException w:name="Intense Quote" w:semiHidden="0" w:uiPriority="30" w:unhideWhenUsed="0" w:qFormat="1"/>
-    <w:lsdException w:name="Medium List 2 Accent 1" w:semiHidden="0" w:uiPriority="66" w:unhideWhenUsed="0"/>
-    <w:lsdException w:name="Medium Grid 1 Accent 1" w:semiHidden="0" w:uiPriority="67" w:unhideWhenUsed="0"/>
-    <w:lsdException w:name="Medium Grid 2 Accent 1" w:semiHidden="0" w:uiPriority="68" w:unhideWhenUsed="0"/>
-    <w:lsdException w:name="Medium Grid 3 Accent 1" w:semiHidden="0" w:uiPriority="69" w:unhideWhenUsed="0"/>
-    <w:lsdException w:name="Dark List Accent 1" w:semiHidden="0" w:uiPriority="70" w:unhideWhenUsed="0"/>
-    <w:lsdException w:name="Colorful Shading Accent 1" w:semiHidden="0" w:uiPriority="71" w:unhideWhenUsed="0"/>
-    <w:lsdException w:name="Colorful List Accent 1" w:semiHidden="0" w:uiPriority="72" w:unhideWhenUsed="0"/>
-    <w:lsdException w:name="Colorful Grid Accent 1" w:semiHidden="0" w:uiPriority="73" w:unhideWhenUsed="0"/>
-    <w:lsdException w:name="Light Shading Accent 2" w:semiHidden="0" w:uiPriority="60" w:unhideWhenUsed="0"/>
-    <w:lsdException w:name="Light List Accent 2" w:semiHidden="0" w:uiPriority="61" w:unhideWhenUsed="0"/>
-    <w:lsdException w:name="Light Grid Accent 2" w:semiHidden="0" w:uiPriority="62" w:unhideWhenUsed="0"/>
-    <w:lsdException w:name="Medium Shading 1 Accent 2" w:semiHidden="0" w:uiPriority="63" w:unhideWhenUsed="0"/>
-    <w:lsdException w:name="Medium Shading 2 Accent 2" w:semiHidden="0" w:uiPriority="64" w:unhideWhenUsed="0"/>
-    <w:lsdException w:name="Medium List 1 Accent 2" w:semiHidden="0" w:uiPriority="65" w:unhideWhenUsed="0"/>
-    <w:lsdException w:name="Medium List 2 Accent 2" w:semiHidden="0" w:uiPriority="66" w:unhideWhenUsed="0"/>
-    <w:lsdException w:name="Medium Grid 1 Accent 2" w:semiHidden="0" w:uiPriority="67" w:unhideWhenUsed="0"/>
-    <w:lsdException w:name="Medium Grid 2 Accent 2" w:semiHidden="0" w:uiPriority="68" w:unhideWhenUsed="0"/>
-    <w:lsdException w:name="Medium Grid 3 Accent 2" w:semiHidden="0" w:uiPriority="69" w:unhideWhenUsed="0"/>
-    <w:lsdException w:name="Dark List Accent 2" w:semiHidden="0" w:uiPriority="70" w:unhideWhenUsed="0"/>
-    <w:lsdException w:name="Colorful Shading Accent 2" w:semiHidden="0" w:uiPriority="71" w:unhideWhenUsed="0"/>
-    <w:lsdException w:name="Colorful List Accent 2" w:semiHidden="0" w:uiPriority="72" w:unhideWhenUsed="0"/>
-    <w:lsdException w:name="Colorful Grid Accent 2" w:semiHidden="0" w:uiPriority="73" w:unhideWhenUsed="0"/>
-    <w:lsdException w:name="Light Shading Accent 3" w:semiHidden="0" w:uiPriority="60" w:unhideWhenUsed="0"/>
-    <w:lsdException w:name="Light List Accent 3" w:semiHidden="0" w:uiPriority="61" w:unhideWhenUsed="0"/>
-    <w:lsdException w:name="Light Grid Accent 3" w:semiHidden="0" w:uiPriority="62" w:unhideWhenUsed="0"/>
-    <w:lsdException w:name="Medium Shading 1 Accent 3" w:semiHidden="0" w:uiPriority="63" w:unhideWhenUsed="0"/>
-    <w:lsdException w:name="Medium Shading 2 Accent 3" w:semiHidden="0" w:uiPriority="64" w:unhideWhenUsed="0"/>
-    <w:lsdException w:name="Medium List 1 Accent 3" w:semiHidden="0" w:uiPriority="65" w:unhideWhenUsed="0"/>
-    <w:lsdException w:name="Medium List 2 Accent 3" w:semiHidden="0" w:uiPriority="66" w:unhideWhenUsed="0"/>
-    <w:lsdException w:name="Medium Grid 1 Accent 3" w:semiHidden="0" w:uiPriority="67" w:unhideWhenUsed="0"/>
-    <w:lsdException w:name="Medium Grid 2 Accent 3" w:semiHidden="0" w:uiPriority="68" w:unhideWhenUsed="0"/>
-    <w:lsdException w:name="Medium Grid 3 Accent 3" w:semiHidden="0" w:uiPriority="69" w:unhideWhenUsed="0"/>
-    <w:lsdException w:name="Dark List Accent 3" w:semiHidden="0" w:uiPriority="70" w:unhideWhenUsed="0"/>
-    <w:lsdException w:name="Colorful Shading Accent 3" w:semiHidden="0" w:uiPriority="71" w:unhideWhenUsed="0"/>
-    <w:lsdException w:name="Colorful List Accent 3" w:semiHidden="0" w:uiPriority="72" w:unhideWhenUsed="0"/>
-    <w:lsdException w:name="Colorful Grid Accent 3" w:semiHidden="0" w:uiPriority="73" w:unhideWhenUsed="0"/>
-    <w:lsdException w:name="Light Shading Accent 4" w:semiHidden="0" w:uiPriority="60" w:unhideWhenUsed="0"/>
-    <w:lsdException w:name="Light List Accent 4" w:semiHidden="0" w:uiPriority="61" w:unhideWhenUsed="0"/>
-    <w:lsdException w:name="Light Grid Accent 4" w:semiHidden="0" w:uiPriority="62" w:unhideWhenUsed="0"/>
-    <w:lsdException w:name="Medium Shading 1 Accent 4" w:semiHidden="0" w:uiPriority="63" w:unhideWhenUsed="0"/>
-    <w:lsdException w:name="Medium Shading 2 Accent 4" w:semiHidden="0" w:uiPriority="64" w:unhideWhenUsed="0"/>
-    <w:lsdException w:name="Medium List 1 Accent 4" w:semiHidden="0" w:uiPriority="65" w:unhideWhenUsed="0"/>
-    <w:lsdException w:name="Medium List 2 Accent 4" w:semiHidden="0" w:uiPriority="66" w:unhideWhenUsed="0"/>
-    <w:lsdException w:name="Medium Grid 1 Accent 4" w:semiHidden="0" w:uiPriority="67" w:unhideWhenUsed="0"/>
-    <w:lsdException w:name="Medium Grid 2 Accent 4" w:semiHidden="0" w:uiPriority="68" w:unhideWhenUsed="0"/>
-    <w:lsdException w:name="Medium Grid 3 Accent 4" w:semiHidden="0" w:uiPriority="69" w:unhideWhenUsed="0"/>
-    <w:lsdException w:name="Dark List Accent 4" w:semiHidden="0" w:uiPriority="70" w:unhideWhenUsed="0"/>
-    <w:lsdException w:name="Colorful Shading Accent 4" w:semiHidden="0" w:uiPriority="71" w:unhideWhenUsed="0"/>
-    <w:lsdException w:name="Colorful List Accent 4" w:semiHidden="0" w:uiPriority="72" w:unhideWhenUsed="0"/>
-    <w:lsdException w:name="Colorful Grid Accent 4" w:semiHidden="0" w:uiPriority="73" w:unhideWhenUsed="0"/>
-    <w:lsdException w:name="Light Shading Accent 5" w:semiHidden="0" w:uiPriority="60" w:unhideWhenUsed="0"/>
-    <w:lsdException w:name="Light List Accent 5" w:semiHidden="0" w:uiPriority="61" w:unhideWhenUsed="0"/>
-    <w:lsdException w:name="Light Grid Accent 5" w:semiHidden="0" w:uiPriority="62" w:unhideWhenUsed="0"/>
-    <w:lsdException w:name="Medium Shading 1 Accent 5" w:semiHidden="0" w:uiPriority="63" w:unhideWhenUsed="0"/>
-    <w:lsdException w:name="Medium Shading 2 Accent 5" w:semiHidden="0" w:uiPriority="64" w:unhideWhenUsed="0"/>
-    <w:lsdException w:name="Medium List 1 Accent 5" w:semiHidden="0" w:uiPriority="65" w:unhideWhenUsed="0"/>
-    <w:lsdException w:name="Medium List 2 Accent 5" w:semiHidden="0" w:uiPriority="66" w:unhideWhenUsed="0"/>
-    <w:lsdException w:name="Medium Grid 1 Accent 5" w:semiHidden="0" w:uiPriority="67" w:unhideWhenUsed="0"/>
-    <w:lsdException w:name="Medium Grid 2 Accent 5" w:semiHidden="0" w:uiPriority="68" w:unhideWhenUsed="0"/>
-    <w:lsdException w:name="Medium Grid 3 Accent 5" w:semiHidden="0" w:uiPriority="69" w:unhideWhenUsed="0"/>
-    <w:lsdException w:name="Dark List Accent 5" w:semiHidden="0" w:uiPriority="70" w:unhideWhenUsed="0"/>
-    <w:lsdException w:name="Colorful Shading Accent 5" w:semiHidden="0" w:uiPriority="71" w:unhideWhenUsed="0"/>
-    <w:lsdException w:name="Colorful List Accent 5" w:semiHidden="0" w:uiPriority="72" w:unhideWhenUsed="0"/>
-    <w:lsdException w:name="Colorful Grid Accent 5" w:semiHidden="0" w:uiPriority="73" w:unhideWhenUsed="0"/>
-    <w:lsdException w:name="Light Shading Accent 6" w:semiHidden="0" w:uiPriority="60" w:unhideWhenUsed="0"/>
-    <w:lsdException w:name="Light List Accent 6" w:semiHidden="0" w:uiPriority="61" w:unhideWhenUsed="0"/>
-    <w:lsdException w:name="Light Grid Accent 6" w:semiHidden="0" w:uiPriority="62" w:unhideWhenUsed="0"/>
-    <w:lsdException w:name="Medium Shading 1 Accent 6" w:semiHidden="0" w:uiPriority="63" w:unhideWhenUsed="0"/>
-    <w:lsdException w:name="Medium Shading 2 Accent 6" w:semiHidden="0" w:uiPriority="64" w:unhideWhenUsed="0"/>
-    <w:lsdException w:name="Medium List 1 Accent 6" w:semiHidden="0" w:uiPriority="65" w:unhideWhenUsed="0"/>
-    <w:lsdException w:name="Medium List 2 Accent 6" w:semiHidden="0" w:uiPriority="66" w:unhideWhenUsed="0"/>
-    <w:lsdException w:name="Medium Grid 1 Accent 6" w:semiHidden="0" w:uiPriority="67" w:unhideWhenUsed="0"/>
-    <w:lsdException w:name="Medium Grid 2 Accent 6" w:semiHidden="0" w:uiPriority="68" w:unhideWhenUsed="0"/>
-    <w:lsdException w:name="Medium Grid 3 Accent 6" w:semiHidden="0" w:uiPriority="69" w:unhideWhenUsed="0"/>
-    <w:lsdException w:name="Dark List Accent 6" w:semiHidden="0" w:uiPriority="70" w:unhideWhenUsed="0"/>
-    <w:lsdException w:name="Colorful Shading Accent 6" w:semiHidden="0" w:uiPriority="71" w:unhideWhenUsed="0"/>
-    <w:lsdException w:name="Colorful List Accent 6" w:semiHidden="0" w:uiPriority="72" w:unhideWhenUsed="0"/>
-    <w:lsdException w:name="Colorful Grid Accent 6" w:semiHidden="0" w:uiPriority="73" w:unhideWhenUsed="0"/>
-    <w:lsdException w:name="Subtle Emphasis" w:semiHidden="0" w:uiPriority="19" w:unhideWhenUsed="0" w:qFormat="1"/>
-    <w:lsdException w:name="Intense Emphasis" w:semiHidden="0" w:uiPriority="21" w:unhideWhenUsed="0" w:qFormat="1"/>
-    <w:lsdException w:name="Subtle Reference" w:semiHidden="0" w:uiPriority="31" w:unhideWhenUsed="0" w:qFormat="1"/>
-    <w:lsdException w:name="Intense Reference" w:semiHidden="0" w:uiPriority="32" w:unhideWhenUsed="0" w:qFormat="1"/>
-    <w:lsdException w:name="Book Title" w:semiHidden="0" w:uiPriority="33" w:unhideWhenUsed="0" w:qFormat="1"/>
-    <w:lsdException w:name="Bibliography" w:uiPriority="37"/>
-    <w:lsdException w:name="TOC Heading" w:uiPriority="39" w:qFormat="1"/>
+  <w:latentStyles w:defLockedState="0" w:defUIPriority="99" w:defSemiHidden="0" w:defUnhideWhenUsed="0" w:defQFormat="0" w:count="371">
+    <w:lsdException w:name="Normal" w:uiPriority="0" w:qFormat="1"/>
+    <w:lsdException w:name="heading 1" w:uiPriority="9" w:qFormat="1"/>
+    <w:lsdException w:name="heading 2" w:semiHidden="1" w:uiPriority="9" w:unhideWhenUsed="1" w:qFormat="1"/>
+    <w:lsdException w:name="heading 3" w:semiHidden="1" w:uiPriority="9" w:unhideWhenUsed="1" w:qFormat="1"/>
+    <w:lsdException w:name="heading 4" w:semiHidden="1" w:uiPriority="9" w:unhideWhenUsed="1" w:qFormat="1"/>
+    <w:lsdException w:name="heading 5" w:semiHidden="1" w:uiPriority="9" w:unhideWhenUsed="1" w:qFormat="1"/>
+    <w:lsdException w:name="heading 6" w:semiHidden="1" w:uiPriority="9" w:unhideWhenUsed="1" w:qFormat="1"/>
+    <w:lsdException w:name="heading 7" w:semiHidden="1" w:uiPriority="9" w:unhideWhenUsed="1" w:qFormat="1"/>
+    <w:lsdException w:name="heading 8" w:semiHidden="1" w:uiPriority="9" w:unhideWhenUsed="1" w:qFormat="1"/>
+    <w:lsdException w:name="heading 9" w:semiHidden="1" w:uiPriority="9" w:unhideWhenUsed="1" w:qFormat="1"/>
+    <w:lsdException w:name="index 1" w:semiHidden="1" w:unhideWhenUsed="1"/>
+    <w:lsdException w:name="index 2" w:semiHidden="1" w:unhideWhenUsed="1"/>
+    <w:lsdException w:name="index 3" w:semiHidden="1" w:unhideWhenUsed="1"/>
+    <w:lsdException w:name="index 4" w:semiHidden="1" w:unhideWhenUsed="1"/>
+    <w:lsdException w:name="index 5" w:semiHidden="1" w:unhideWhenUsed="1"/>
+    <w:lsdException w:name="index 6" w:semiHidden="1" w:unhideWhenUsed="1"/>
+    <w:lsdException w:name="index 7" w:semiHidden="1" w:unhideWhenUsed="1"/>
+    <w:lsdException w:name="index 8" w:semiHidden="1" w:unhideWhenUsed="1"/>
+    <w:lsdException w:name="index 9" w:semiHidden="1" w:unhideWhenUsed="1"/>
+    <w:lsdException w:name="toc 1" w:semiHidden="1" w:uiPriority="39" w:unhideWhenUsed="1"/>
+    <w:lsdException w:name="toc 2" w:semiHidden="1" w:uiPriority="39" w:unhideWhenUsed="1"/>
+    <w:lsdException w:name="toc 3" w:semiHidden="1" w:uiPriority="39" w:unhideWhenUsed="1"/>
+    <w:lsdException w:name="toc 4" w:semiHidden="1" w:uiPriority="39" w:unhideWhenUsed="1"/>
+    <w:lsdException w:name="toc 5" w:semiHidden="1" w:uiPriority="39" w:unhideWhenUsed="1"/>
+    <w:lsdException w:name="toc 6" w:semiHidden="1" w:uiPriority="39" w:unhideWhenUsed="1"/>
+    <w:lsdException w:name="toc 7" w:semiHidden="1" w:uiPriority="39" w:unhideWhenUsed="1"/>
+    <w:lsdException w:name="toc 8" w:semiHidden="1" w:uiPriority="39" w:unhideWhenUsed="1"/>
+    <w:lsdException w:name="toc 9" w:semiHidden="1" w:uiPriority="39" w:unhideWhenUsed="1"/>
+    <w:lsdException w:name="Normal Indent" w:semiHidden="1" w:unhideWhenUsed="1"/>
+    <w:lsdException w:name="footnote text" w:semiHidden="1" w:unhideWhenUsed="1"/>
+    <w:lsdException w:name="annotation text" w:semiHidden="1" w:unhideWhenUsed="1"/>
+    <w:lsdException w:name="header" w:semiHidden="1" w:unhideWhenUsed="1"/>
+    <w:lsdException w:name="footer" w:semiHidden="1" w:unhideWhenUsed="1"/>
+    <w:lsdException w:name="index heading" w:semiHidden="1" w:unhideWhenUsed="1"/>
+    <w:lsdException w:name="caption" w:semiHidden="1" w:uiPriority="35" w:unhideWhenUsed="1" w:qFormat="1"/>
+    <w:lsdException w:name="table of figures" w:semiHidden="1" w:unhideWhenUsed="1"/>
+    <w:lsdException w:name="envelope address" w:semiHidden="1" w:unhideWhenUsed="1"/>
+    <w:lsdException w:name="envelope return" w:semiHidden="1" w:unhideWhenUsed="1"/>
+    <w:lsdException w:name="footnote reference" w:semiHidden="1" w:unhideWhenUsed="1"/>
+    <w:lsdException w:name="annotation reference" w:semiHidden="1" w:unhideWhenUsed="1"/>
+    <w:lsdException w:name="line number" w:semiHidden="1" w:unhideWhenUsed="1"/>
+    <w:lsdException w:name="page number" w:semiHidden="1" w:unhideWhenUsed="1"/>
+    <w:lsdException w:name="endnote reference" w:semiHidden="1" w:unhideWhenUsed="1"/>
+    <w:lsdException w:name="endnote text" w:semiHidden="1" w:unhideWhenUsed="1"/>
+    <w:lsdException w:name="table of authorities" w:semiHidden="1" w:unhideWhenUsed="1"/>
+    <w:lsdException w:name="macro" w:semiHidden="1" w:unhideWhenUsed="1"/>
+    <w:lsdException w:name="toa heading" w:semiHidden="1" w:unhideWhenUsed="1"/>
+    <w:lsdException w:name="List" w:semiHidden="1" w:unhideWhenUsed="1"/>
+    <w:lsdException w:name="List Bullet" w:semiHidden="1" w:unhideWhenUsed="1"/>
+    <w:lsdException w:name="List Number" w:semiHidden="1" w:unhideWhenUsed="1"/>
+    <w:lsdException w:name="List 2" w:semiHidden="1" w:unhideWhenUsed="1"/>
+    <w:lsdException w:name="List 3" w:semiHidden="1" w:unhideWhenUsed="1"/>
+    <w:lsdException w:name="List 4" w:semiHidden="1" w:unhideWhenUsed="1"/>
+    <w:lsdException w:name="List 5" w:semiHidden="1" w:unhideWhenUsed="1"/>
+    <w:lsdException w:name="List Bullet 2" w:semiHidden="1" w:unhideWhenUsed="1"/>
+    <w:lsdException w:name="List Bullet 3" w:semiHidden="1" w:unhideWhenUsed="1"/>
+    <w:lsdException w:name="List Bullet 4" w:semiHidden="1" w:unhideWhenUsed="1"/>
+    <w:lsdException w:name="List Bullet 5" w:semiHidden="1" w:unhideWhenUsed="1"/>
+    <w:lsdException w:name="List Number 2" w:semiHidden="1" w:unhideWhenUsed="1"/>
+    <w:lsdException w:name="List Number 3" w:semiHidden="1" w:unhideWhenUsed="1"/>
+    <w:lsdException w:name="List Number 4" w:semiHidden="1" w:unhideWhenUsed="1"/>
+    <w:lsdException w:name="List Number 5" w:semiHidden="1" w:unhideWhenUsed="1"/>
+    <w:lsdException w:name="Title" w:uiPriority="10" w:qFormat="1"/>
+    <w:lsdException w:name="Closing" w:semiHidden="1" w:unhideWhenUsed="1"/>
+    <w:lsdException w:name="Signature" w:semiHidden="1" w:unhideWhenUsed="1"/>
+    <w:lsdException w:name="Default Paragraph Font" w:semiHidden="1" w:uiPriority="1" w:unhideWhenUsed="1"/>
+    <w:lsdException w:name="Body Text" w:semiHidden="1" w:unhideWhenUsed="1"/>
+    <w:lsdException w:name="Body Text Indent" w:semiHidden="1" w:unhideWhenUsed="1"/>
+    <w:lsdException w:name="List Continue" w:semiHidden="1" w:unhideWhenUsed="1"/>
+    <w:lsdException w:name="List Continue 2" w:semiHidden="1" w:unhideWhenUsed="1"/>
+    <w:lsdException w:name="List Continue 3" w:semiHidden="1" w:unhideWhenUsed="1"/>
+    <w:lsdException w:name="List Continue 4" w:semiHidden="1" w:unhideWhenUsed="1"/>
+    <w:lsdException w:name="List Continue 5" w:semiHidden="1" w:unhideWhenUsed="1"/>
+    <w:lsdException w:name="Message Header" w:semiHidden="1" w:unhideWhenUsed="1"/>
+    <w:lsdException w:name="Subtitle" w:uiPriority="11" w:qFormat="1"/>
+    <w:lsdException w:name="Salutation" w:semiHidden="1" w:unhideWhenUsed="1"/>
+    <w:lsdException w:name="Date" w:semiHidden="1" w:unhideWhenUsed="1"/>
+    <w:lsdException w:name="Body Text First Indent" w:semiHidden="1" w:unhideWhenUsed="1"/>
+    <w:lsdException w:name="Body Text First Indent 2" w:semiHidden="1" w:unhideWhenUsed="1"/>
+    <w:lsdException w:name="Note Heading" w:semiHidden="1" w:unhideWhenUsed="1"/>
+    <w:lsdException w:name="Body Text 2" w:semiHidden="1" w:unhideWhenUsed="1"/>
+    <w:lsdException w:name="Body Text 3" w:semiHidden="1" w:unhideWhenUsed="1"/>
+    <w:lsdException w:name="Body Text Indent 2" w:semiHidden="1" w:unhideWhenUsed="1"/>
+    <w:lsdException w:name="Body Text Indent 3" w:semiHidden="1" w:unhideWhenUsed="1"/>
+    <w:lsdException w:name="Block Text" w:semiHidden="1" w:unhideWhenUsed="1"/>
+    <w:lsdException w:name="Hyperlink" w:semiHidden="1" w:unhideWhenUsed="1"/>
+    <w:lsdException w:name="FollowedHyperlink" w:semiHidden="1" w:unhideWhenUsed="1"/>
+    <w:lsdException w:name="Strong" w:uiPriority="22" w:qFormat="1"/>
+    <w:lsdException w:name="Emphasis" w:uiPriority="20" w:qFormat="1"/>
+    <w:lsdException w:name="Document Map" w:semiHidden="1" w:unhideWhenUsed="1"/>
+    <w:lsdException w:name="Plain Text" w:semiHidden="1" w:unhideWhenUsed="1"/>
+    <w:lsdException w:name="E-mail Signature" w:semiHidden="1" w:unhideWhenUsed="1"/>
+    <w:lsdException w:name="HTML Top of Form" w:semiHidden="1" w:unhideWhenUsed="1"/>
+    <w:lsdException w:name="HTML Bottom of Form" w:semiHidden="1" w:unhideWhenUsed="1"/>
+    <w:lsdException w:name="Normal (Web)" w:semiHidden="1" w:unhideWhenUsed="1"/>
+    <w:lsdException w:name="HTML Acronym" w:semiHidden="1" w:unhideWhenUsed="1"/>
+    <w:lsdException w:name="HTML Address" w:semiHidden="1" w:unhideWhenUsed="1"/>
+    <w:lsdException w:name="HTML Cite" w:semiHidden="1" w:unhideWhenUsed="1"/>
+    <w:lsdException w:name="HTML Code" w:semiHidden="1" w:unhideWhenUsed="1"/>
+    <w:lsdException w:name="HTML Definition" w:semiHidden="1" w:unhideWhenUsed="1"/>
+    <w:lsdException w:name="HTML Keyboard" w:semiHidden="1" w:unhideWhenUsed="1"/>
+    <w:lsdException w:name="HTML Preformatted" w:semiHidden="1" w:unhideWhenUsed="1"/>
+    <w:lsdException w:name="HTML Sample" w:semiHidden="1" w:unhideWhenUsed="1"/>
+    <w:lsdException w:name="HTML Typewriter" w:semiHidden="1" w:unhideWhenUsed="1"/>
+    <w:lsdException w:name="HTML Variable" w:semiHidden="1" w:unhideWhenUsed="1"/>
+    <w:lsdException w:name="Normal Table" w:semiHidden="1" w:unhideWhenUsed="1"/>
+    <w:lsdException w:name="annotation subject" w:semiHidden="1" w:unhideWhenUsed="1"/>
+    <w:lsdException w:name="No List" w:semiHidden="1" w:unhideWhenUsed="1"/>
+    <w:lsdException w:name="Outline List 1" w:semiHidden="1" w:unhideWhenUsed="1"/>
+    <w:lsdException w:name="Outline List 2" w:semiHidden="1" w:unhideWhenUsed="1"/>
+    <w:lsdException w:name="Outline List 3" w:semiHidden="1" w:unhideWhenUsed="1"/>
+    <w:lsdException w:name="Table Simple 1" w:semiHidden="1" w:unhideWhenUsed="1"/>
+    <w:lsdException w:name="Table Simple 2" w:semiHidden="1" w:unhideWhenUsed="1"/>
+    <w:lsdException w:name="Table Simple 3" w:semiHidden="1" w:unhideWhenUsed="1"/>
+    <w:lsdException w:name="Table Classic 1" w:semiHidden="1" w:unhideWhenUsed="1"/>
+    <w:lsdException w:name="Table Classic 2" w:semiHidden="1" w:unhideWhenUsed="1"/>
+    <w:lsdException w:name="Table Classic 3" w:semiHidden="1" w:unhideWhenUsed="1"/>
+    <w:lsdException w:name="Table Classic 4" w:semiHidden="1" w:unhideWhenUsed="1"/>
+    <w:lsdException w:name="Table Colorful 1" w:semiHidden="1" w:unhideWhenUsed="1"/>
+    <w:lsdException w:name="Table Colorful 2" w:semiHidden="1" w:unhideWhenUsed="1"/>
+    <w:lsdException w:name="Table Colorful 3" w:semiHidden="1" w:unhideWhenUsed="1"/>
+    <w:lsdException w:name="Table Columns 1" w:semiHidden="1" w:unhideWhenUsed="1"/>
+    <w:lsdException w:name="Table Columns 2" w:semiHidden="1" w:unhideWhenUsed="1"/>
+    <w:lsdException w:name="Table Columns 3" w:semiHidden="1" w:unhideWhenUsed="1"/>
+    <w:lsdException w:name="Table Columns 4" w:semiHidden="1" w:unhideWhenUsed="1"/>
+    <w:lsdException w:name="Table Columns 5" w:semiHidden="1" w:unhideWhenUsed="1"/>
+    <w:lsdException w:name="Table Grid 1" w:semiHidden="1" w:unhideWhenUsed="1"/>
+    <w:lsdException w:name="Table Grid 2" w:semiHidden="1" w:unhideWhenUsed="1"/>
+    <w:lsdException w:name="Table Grid 3" w:semiHidden="1" w:unhideWhenUsed="1"/>
+    <w:lsdException w:name="Table Grid 4" w:semiHidden="1" w:unhideWhenUsed="1"/>
+    <w:lsdException w:name="Table Grid 5" w:semiHidden="1" w:unhideWhenUsed="1"/>
+    <w:lsdException w:name="Table Grid 6" w:semiHidden="1" w:unhideWhenUsed="1"/>
+    <w:lsdException w:name="Table Grid 7" w:semiHidden="1" w:unhideWhenUsed="1"/>
+    <w:lsdException w:name="Table Grid 8" w:semiHidden="1" w:unhideWhenUsed="1"/>
+    <w:lsdException w:name="Table List 1" w:semiHidden="1" w:unhideWhenUsed="1"/>
+    <w:lsdException w:name="Table List 2" w:semiHidden="1" w:unhideWhenUsed="1"/>
+    <w:lsdException w:name="Table List 3" w:semiHidden="1" w:unhideWhenUsed="1"/>
+    <w:lsdException w:name="Table List 4" w:semiHidden="1" w:unhideWhenUsed="1"/>
+    <w:lsdException w:name="Table List 5" w:semiHidden="1" w:unhideWhenUsed="1"/>
+    <w:lsdException w:name="Table List 6" w:semiHidden="1" w:unhideWhenUsed="1"/>
+    <w:lsdException w:name="Table List 7" w:semiHidden="1" w:unhideWhenUsed="1"/>
+    <w:lsdException w:name="Table List 8" w:semiHidden="1" w:unhideWhenUsed="1"/>
+    <w:lsdException w:name="Table 3D effects 1" w:semiHidden="1" w:unhideWhenUsed="1"/>
+    <w:lsdException w:name="Table 3D effects 2" w:semiHidden="1" w:unhideWhenUsed="1"/>
+    <w:lsdException w:name="Table 3D effects 3" w:semiHidden="1" w:unhideWhenUsed="1"/>
+    <w:lsdException w:name="Table Contemporary" w:semiHidden="1" w:unhideWhenUsed="1"/>
+    <w:lsdException w:name="Table Elegant" w:semiHidden="1" w:unhideWhenUsed="1"/>
+    <w:lsdException w:name="Table Professional" w:semiHidden="1" w:unhideWhenUsed="1"/>
+    <w:lsdException w:name="Table Subtle 1" w:semiHidden="1" w:unhideWhenUsed="1"/>
+    <w:lsdException w:name="Table Subtle 2" w:semiHidden="1" w:unhideWhenUsed="1"/>
+    <w:lsdException w:name="Table Web 1" w:semiHidden="1" w:unhideWhenUsed="1"/>
+    <w:lsdException w:name="Table Web 2" w:semiHidden="1" w:unhideWhenUsed="1"/>
+    <w:lsdException w:name="Table Web 3" w:semiHidden="1" w:unhideWhenUsed="1"/>
+    <w:lsdException w:name="Balloon Text" w:semiHidden="1" w:unhideWhenUsed="1"/>
+    <w:lsdException w:name="Table Grid" w:uiPriority="39"/>
+    <w:lsdException w:name="Table Theme" w:semiHidden="1" w:unhideWhenUsed="1"/>
+    <w:lsdException w:name="Placeholder Text" w:semiHidden="1"/>
+    <w:lsdException w:name="No Spacing" w:uiPriority="1" w:qFormat="1"/>
+    <w:lsdException w:name="Light Shading" w:uiPriority="60"/>
+    <w:lsdException w:name="Light List" w:uiPriority="61"/>
+    <w:lsdException w:name="Light Grid" w:uiPriority="62"/>
+    <w:lsdException w:name="Medium Shading 1" w:uiPriority="63"/>
+    <w:lsdException w:name="Medium Shading 2" w:uiPriority="64"/>
+    <w:lsdException w:name="Medium List 1" w:uiPriority="65"/>
+    <w:lsdException w:name="Medium List 2" w:uiPriority="66"/>
+    <w:lsdException w:name="Medium Grid 1" w:uiPriority="67"/>
+    <w:lsdException w:name="Medium Grid 2" w:uiPriority="68"/>
+    <w:lsdException w:name="Medium Grid 3" w:uiPriority="69"/>
+    <w:lsdException w:name="Dark List" w:uiPriority="70"/>
+    <w:lsdException w:name="Colorful Shading" w:uiPriority="71"/>
+    <w:lsdException w:name="Colorful List" w:uiPriority="72"/>
+    <w:lsdException w:name="Colorful Grid" w:uiPriority="73"/>
+    <w:lsdException w:name="Light Shading Accent 1" w:uiPriority="60"/>
+    <w:lsdException w:name="Light List Accent 1" w:uiPriority="61"/>
+    <w:lsdException w:name="Light Grid Accent 1" w:uiPriority="62"/>
+    <w:lsdException w:name="Medium Shading 1 Accent 1" w:uiPriority="63"/>
+    <w:lsdException w:name="Medium Shading 2 Accent 1" w:uiPriority="64"/>
+    <w:lsdException w:name="Medium List 1 Accent 1" w:uiPriority="65"/>
+    <w:lsdException w:name="Revision" w:semiHidden="1"/>
+    <w:lsdException w:name="List Paragraph" w:uiPriority="34" w:qFormat="1"/>
+    <w:lsdException w:name="Quote" w:uiPriority="29" w:qFormat="1"/>
+    <w:lsdException w:name="Intense Quote" w:uiPriority="30" w:qFormat="1"/>
+    <w:lsdException w:name="Medium List 2 Accent 1" w:uiPriority="66"/>
+    <w:lsdException w:name="Medium Grid 1 Accent 1" w:uiPriority="67"/>
+    <w:lsdException w:name="Medium Grid 2 Accent 1" w:uiPriority="68"/>
+    <w:lsdException w:name="Medium Grid 3 Accent 1" w:uiPriority="69"/>
+    <w:lsdException w:name="Dark List Accent 1" w:uiPriority="70"/>
+    <w:lsdException w:name="Colorful Shading Accent 1" w:uiPriority="71"/>
+    <w:lsdException w:name="Colorful List Accent 1" w:uiPriority="72"/>
+    <w:lsdException w:name="Colorful Grid Accent 1" w:uiPriority="73"/>
+    <w:lsdException w:name="Light Shading Accent 2" w:uiPriority="60"/>
+    <w:lsdException w:name="Light List Accent 2" w:uiPriority="61"/>
+    <w:lsdException w:name="Light Grid Accent 2" w:uiPriority="62"/>
+    <w:lsdException w:name="Medium Shading 1 Accent 2" w:uiPriority="63"/>
+    <w:lsdException w:name="Medium Shading 2 Accent 2" w:uiPriority="64"/>
+    <w:lsdException w:name="Medium List 1 Accent 2" w:uiPriority="65"/>
+    <w:lsdException w:name="Medium List 2 Accent 2" w:uiPriority="66"/>
+    <w:lsdException w:name="Medium Grid 1 Accent 2" w:uiPriority="67"/>
+    <w:lsdException w:name="Medium Grid 2 Accent 2" w:uiPriority="68"/>
+    <w:lsdException w:name="Medium Grid 3 Accent 2" w:uiPriority="69"/>
+    <w:lsdException w:name="Dark List Accent 2" w:uiPriority="70"/>
+    <w:lsdException w:name="Colorful Shading Accent 2" w:uiPriority="71"/>
+    <w:lsdException w:name="Colorful List Accent 2" w:uiPriority="72"/>
+    <w:lsdException w:name="Colorful Grid Accent 2" w:uiPriority="73"/>
+    <w:lsdException w:name="Light Shading Accent 3" w:uiPriority="60"/>
+    <w:lsdException w:name="Light List Accent 3" w:uiPriority="61"/>
+    <w:lsdException w:name="Light Grid Accent 3" w:uiPriority="62"/>
+    <w:lsdException w:name="Medium Shading 1 Accent 3" w:uiPriority="63"/>
+    <w:lsdException w:name="Medium Shading 2 Accent 3" w:uiPriority="64"/>
+    <w:lsdException w:name="Medium List 1 Accent 3" w:uiPriority="65"/>
+    <w:lsdException w:name="Medium List 2 Accent 3" w:uiPriority="66"/>
+    <w:lsdException w:name="Medium Grid 1 Accent 3" w:uiPriority="67"/>
+    <w:lsdException w:name="Medium Grid 2 Accent 3" w:uiPriority="68"/>
+    <w:lsdException w:name="Medium Grid 3 Accent 3" w:uiPriority="69"/>
+    <w:lsdException w:name="Dark List Accent 3" w:uiPriority="70"/>
+    <w:lsdException w:name="Colorful Shading Accent 3" w:uiPriority="71"/>
+    <w:lsdException w:name="Colorful List Accent 3" w:uiPriority="72"/>
+    <w:lsdException w:name="Colorful Grid Accent 3" w:uiPriority="73"/>
+    <w:lsdException w:name="Light Shading Accent 4" w:uiPriority="60"/>
+    <w:lsdException w:name="Light List Accent 4" w:uiPriority="61"/>
+    <w:lsdException w:name="Light Grid Accent 4" w:uiPriority="62"/>
+    <w:lsdException w:name="Medium Shading 1 Accent 4" w:uiPriority="63"/>
+    <w:lsdException w:name="Medium Shading 2 Accent 4" w:uiPriority="64"/>
+    <w:lsdException w:name="Medium List 1 Accent 4" w:uiPriority="65"/>
+    <w:lsdException w:name="Medium List 2 Accent 4" w:uiPriority="66"/>
+    <w:lsdException w:name="Medium Grid 1 Accent 4" w:uiPriority="67"/>
+    <w:lsdException w:name="Medium Grid 2 Accent 4" w:uiPriority="68"/>
+    <w:lsdException w:name="Medium Grid 3 Accent 4" w:uiPriority="69"/>
+    <w:lsdException w:name="Dark List Accent 4" w:uiPriority="70"/>
+    <w:lsdException w:name="Colorful Shading Accent 4" w:uiPriority="71"/>
+    <w:lsdException w:name="Colorful List Accent 4" w:uiPriority="72"/>
+    <w:lsdException w:name="Colorful Grid Accent 4" w:uiPriority="73"/>
+    <w:lsdException w:name="Light Shading Accent 5" w:uiPriority="60"/>
+    <w:lsdException w:name="Light List Accent 5" w:uiPriority="61"/>
+    <w:lsdException w:name="Light Grid Accent 5" w:uiPriority="62"/>
+    <w:lsdException w:name="Medium Shading 1 Accent 5" w:uiPriority="63"/>
+    <w:lsdException w:name="Medium Shading 2 Accent 5" w:uiPriority="64"/>
+    <w:lsdException w:name="Medium List 1 Accent 5" w:uiPriority="65"/>
+    <w:lsdException w:name="Medium List 2 Accent 5" w:uiPriority="66"/>
+    <w:lsdException w:name="Medium Grid 1 Accent 5" w:uiPriority="67"/>
+    <w:lsdException w:name="Medium Grid 2 Accent 5" w:uiPriority="68"/>
+    <w:lsdException w:name="Medium Grid 3 Accent 5" w:uiPriority="69"/>
+    <w:lsdException w:name="Dark List Accent 5" w:uiPriority="70"/>
+    <w:lsdException w:name="Colorful Shading Accent 5" w:uiPriority="71"/>
+    <w:lsdException w:name="Colorful List Accent 5" w:uiPriority="72"/>
+    <w:lsdException w:name="Colorful Grid Accent 5" w:uiPriority="73"/>
+    <w:lsdException w:name="Light Shading Accent 6" w:uiPriority="60"/>
+    <w:lsdException w:name="Light List Accent 6" w:uiPriority="61"/>
+    <w:lsdException w:name="Light Grid Accent 6" w:uiPriority="62"/>
+    <w:lsdException w:name="Medium Shading 1 Accent 6" w:uiPriority="63"/>
+    <w:lsdException w:name="Medium Shading 2 Accent 6" w:uiPriority="64"/>
+    <w:lsdException w:name="Medium List 1 Accent 6" w:uiPriority="65"/>
+    <w:lsdException w:name="Medium List 2 Accent 6" w:uiPriority="66"/>
+    <w:lsdException w:name="Medium Grid 1 Accent 6" w:uiPriority="67"/>
+    <w:lsdException w:name="Medium Grid 2 Accent 6" w:uiPriority="68"/>
+    <w:lsdException w:name="Medium Grid 3 Accent 6" w:uiPriority="69"/>
+    <w:lsdException w:name="Dark List Accent 6" w:uiPriority="70"/>
+    <w:lsdException w:name="Colorful Shading Accent 6" w:uiPriority="71"/>
+    <w:lsdException w:name="Colorful List Accent 6" w:uiPriority="72"/>
+    <w:lsdException w:name="Colorful Grid Accent 6" w:uiPriority="73"/>
+    <w:lsdException w:name="Subtle Emphasis" w:uiPriority="19" w:qFormat="1"/>
+    <w:lsdException w:name="Intense Emphasis" w:uiPriority="21" w:qFormat="1"/>
+    <w:lsdException w:name="Subtle Reference" w:uiPriority="31" w:qFormat="1"/>
+    <w:lsdException w:name="Intense Reference" w:uiPriority="32" w:qFormat="1"/>
+    <w:lsdException w:name="Book Title" w:uiPriority="33" w:qFormat="1"/>
+    <w:lsdException w:name="Bibliography" w:semiHidden="1" w:uiPriority="37" w:unhideWhenUsed="1"/>
+    <w:lsdException w:name="TOC Heading" w:semiHidden="1" w:uiPriority="39" w:unhideWhenUsed="1" w:qFormat="1"/>
+    <w:lsdException w:name="Plain Table 1" w:uiPriority="41"/>
+    <w:lsdException w:name="Plain Table 2" w:uiPriority="42"/>
+    <w:lsdException w:name="Plain Table 3" w:uiPriority="43"/>
+    <w:lsdException w:name="Plain Table 4" w:uiPriority="44"/>
+    <w:lsdException w:name="Plain Table 5" w:uiPriority="45"/>
+    <w:lsdException w:name="Grid Table Light" w:uiPriority="40"/>
+    <w:lsdException w:name="Grid Table 1 Light" w:uiPriority="46"/>
+    <w:lsdException w:name="Grid Table 2" w:uiPriority="47"/>
+    <w:lsdException w:name="Grid Table 3" w:uiPriority="48"/>
+    <w:lsdException w:name="Grid Table 4" w:uiPriority="49"/>
+    <w:lsdException w:name="Grid Table 5 Dark" w:uiPriority="50"/>
+    <w:lsdException w:name="Grid Table 6 Colorful" w:uiPriority="51"/>
+    <w:lsdException w:name="Grid Table 7 Colorful" w:uiPriority="52"/>
+    <w:lsdException w:name="Grid Table 1 Light Accent 1" w:uiPriority="46"/>
+    <w:lsdException w:name="Grid Table 2 Accent 1" w:uiPriority="47"/>
+    <w:lsdException w:name="Grid Table 3 Accent 1" w:uiPriority="48"/>
+    <w:lsdException w:name="Grid Table 4 Accent 1" w:uiPriority="49"/>
+    <w:lsdException w:name="Grid Table 5 Dark Accent 1" w:uiPriority="50"/>
+    <w:lsdException w:name="Grid Table 6 Colorful Accent 1" w:uiPriority="51"/>
+    <w:lsdException w:name="Grid Table 7 Colorful Accent 1" w:uiPriority="52"/>
+    <w:lsdException w:name="Grid Table 1 Light Accent 2" w:uiPriority="46"/>
+    <w:lsdException w:name="Grid Table 2 Accent 2" w:uiPriority="47"/>
+    <w:lsdException w:name="Grid Table 3 Accent 2" w:uiPriority="48"/>
+    <w:lsdException w:name="Grid Table 4 Accent 2" w:uiPriority="49"/>
+    <w:lsdException w:name="Grid Table 5 Dark Accent 2" w:uiPriority="50"/>
+    <w:lsdException w:name="Grid Table 6 Colorful Accent 2" w:uiPriority="51"/>
+    <w:lsdException w:name="Grid Table 7 Colorful Accent 2" w:uiPriority="52"/>
+    <w:lsdException w:name="Grid Table 1 Light Accent 3" w:uiPriority="46"/>
+    <w:lsdException w:name="Grid Table 2 Accent 3" w:uiPriority="47"/>
+    <w:lsdException w:name="Grid Table 3 Accent 3" w:uiPriority="48"/>
+    <w:lsdException w:name="Grid Table 4 Accent 3" w:uiPriority="49"/>
+    <w:lsdException w:name="Grid Table 5 Dark Accent 3" w:uiPriority="50"/>
+    <w:lsdException w:name="Grid Table 6 Colorful Accent 3" w:uiPriority="51"/>
+    <w:lsdException w:name="Grid Table 7 Colorful Accent 3" w:uiPriority="52"/>
+    <w:lsdException w:name="Grid Table 1 Light Accent 4" w:uiPriority="46"/>
+    <w:lsdException w:name="Grid Table 2 Accent 4" w:uiPriority="47"/>
+    <w:lsdException w:name="Grid Table 3 Accent 4" w:uiPriority="48"/>
+    <w:lsdException w:name="Grid Table 4 Accent 4" w:uiPriority="49"/>
+    <w:lsdException w:name="Grid Table 5 Dark Accent 4" w:uiPriority="50"/>
+    <w:lsdException w:name="Grid Table 6 Colorful Accent 4" w:uiPriority="51"/>
+    <w:lsdException w:name="Grid Table 7 Colorful Accent 4" w:uiPriority="52"/>
+    <w:lsdException w:name="Grid Table 1 Light Accent 5" w:uiPriority="46"/>
+    <w:lsdException w:name="Grid Table 2 Accent 5" w:uiPriority="47"/>
+    <w:lsdException w:name="Grid Table 3 Accent 5" w:uiPriority="48"/>
+    <w:lsdException w:name="Grid Table 4 Accent 5" w:uiPriority="49"/>
+    <w:lsdException w:name="Grid Table 5 Dark Accent 5" w:uiPriority="50"/>
+    <w:lsdException w:name="Grid Table 6 Colorful Accent 5" w:uiPriority="51"/>
+    <w:lsdException w:name="Grid Table 7 Colorful Accent 5" w:uiPriority="52"/>
+    <w:lsdException w:name="Grid Table 1 Light Accent 6" w:uiPriority="46"/>
+    <w:lsdException w:name="Grid Table 2 Accent 6" w:uiPriority="47"/>
+    <w:lsdException w:name="Grid Table 3 Accent 6" w:uiPriority="48"/>
+    <w:lsdException w:name="Grid Table 4 Accent 6" w:uiPriority="49"/>
+    <w:lsdException w:name="Grid Table 5 Dark Accent 6" w:uiPriority="50"/>
+    <w:lsdException w:name="Grid Table 6 Colorful Accent 6" w:uiPriority="51"/>
+    <w:lsdException w:name="Grid Table 7 Colorful Accent 6" w:uiPriority="52"/>
+    <w:lsdException w:name="List Table 1 Light" w:uiPriority="46"/>
+    <w:lsdException w:name="List Table 2" w:uiPriority="47"/>
+    <w:lsdException w:name="List Table 3" w:uiPriority="48"/>
+    <w:lsdException w:name="List Table 4" w:uiPriority="49"/>
+    <w:lsdException w:name="List Table 5 Dark" w:uiPriority="50"/>
+    <w:lsdException w:name="List Table 6 Colorful" w:uiPriority="51"/>
+    <w:lsdException w:name="List Table 7 Colorful" w:uiPriority="52"/>
+    <w:lsdException w:name="List Table 1 Light Accent 1" w:uiPriority="46"/>
+    <w:lsdException w:name="List Table 2 Accent 1" w:uiPriority="47"/>
+    <w:lsdException w:name="List Table 3 Accent 1" w:uiPriority="48"/>
+    <w:lsdException w:name="List Table 4 Accent 1" w:uiPriority="49"/>
+    <w:lsdException w:name="List Table 5 Dark Accent 1" w:uiPriority="50"/>
+    <w:lsdException w:name="List Table 6 Colorful Accent 1" w:uiPriority="51"/>
+    <w:lsdException w:name="List Table 7 Colorful Accent 1" w:uiPriority="52"/>
+    <w:lsdException w:name="List Table 1 Light Accent 2" w:uiPriority="46"/>
+    <w:lsdException w:name="List Table 2 Accent 2" w:uiPriority="47"/>
+    <w:lsdException w:name="List Table 3 Accent 2" w:uiPriority="48"/>
+    <w:lsdException w:name="List Table 4 Accent 2" w:uiPriority="49"/>
+    <w:lsdException w:name="List Table 5 Dark Accent 2" w:uiPriority="50"/>
+    <w:lsdException w:name="List Table 6 Colorful Accent 2" w:uiPriority="51"/>
+    <w:lsdException w:name="List Table 7 Colorful Accent 2" w:uiPriority="52"/>
+    <w:lsdException w:name="List Table 1 Light Accent 3" w:uiPriority="46"/>
+    <w:lsdException w:name="List Table 2 Accent 3" w:uiPriority="47"/>
+    <w:lsdException w:name="List Table 3 Accent 3" w:uiPriority="48"/>
+    <w:lsdException w:name="List Table 4 Accent 3" w:uiPriority="49"/>
+    <w:lsdException w:name="List Table 5 Dark Accent 3" w:uiPriority="50"/>
+    <w:lsdException w:name="List Table 6 Colorful Accent 3" w:uiPriority="51"/>
+    <w:lsdException w:name="List Table 7 Colorful Accent 3" w:uiPriority="52"/>
+    <w:lsdException w:name="List Table 1 Light Accent 4" w:uiPriority="46"/>
+    <w:lsdException w:name="List Table 2 Accent 4" w:uiPriority="47"/>
+    <w:lsdException w:name="List Table 3 Accent 4" w:uiPriority="48"/>
+    <w:lsdException w:name="List Table 4 Accent 4" w:uiPriority="49"/>
+    <w:lsdException w:name="List Table 5 Dark Accent 4" w:uiPriority="50"/>
+    <w:lsdException w:name="List Table 6 Colorful Accent 4" w:uiPriority="51"/>
+    <w:lsdException w:name="List Table 7 Colorful Accent 4" w:uiPriority="52"/>
+    <w:lsdException w:name="List Table 1 Light Accent 5" w:uiPriority="46"/>
+    <w:lsdException w:name="List Table 2 Accent 5" w:uiPriority="47"/>
+    <w:lsdException w:name="List Table 3 Accent 5" w:uiPriority="48"/>
+    <w:lsdException w:name="List Table 4 Accent 5" w:uiPriority="49"/>
+    <w:lsdException w:name="List Table 5 Dark Accent 5" w:uiPriority="50"/>
+    <w:lsdException w:name="List Table 6 Colorful Accent 5" w:uiPriority="51"/>
+    <w:lsdException w:name="List Table 7 Colorful Accent 5" w:uiPriority="52"/>
+    <w:lsdException w:name="List Table 1 Light Accent 6" w:uiPriority="46"/>
+    <w:lsdException w:name="List Table 2 Accent 6" w:uiPriority="47"/>
+    <w:lsdException w:name="List Table 3 Accent 6" w:uiPriority="48"/>
+    <w:lsdException w:name="List Table 4 Accent 6" w:uiPriority="49"/>
+    <w:lsdException w:name="List Table 5 Dark Accent 6" w:uiPriority="50"/>
+    <w:lsdException w:name="List Table 6 Colorful Accent 6" w:uiPriority="51"/>
+    <w:lsdException w:name="List Table 7 Colorful Accent 6" w:uiPriority="52"/>
   </w:latentStyles>
   <w:style w:type="paragraph" w:default="1" w:styleId="Normal">
     <w:name w:val="Normal"/>
@@ -1182,7 +1726,6 @@
     <w:uiPriority w:val="99"/>
     <w:semiHidden/>
     <w:unhideWhenUsed/>
-    <w:qFormat/>
     <w:tblPr>
       <w:tblInd w:w="0" w:type="dxa"/>
       <w:tblCellMar>
@@ -1649,7 +2192,7 @@
   <a:extraClrSchemeLst/>
   <a:extLst>
     <a:ext uri="{05A4C25C-085E-4340-85A3-A5531E510DB2}">
-      <thm15:themeFamily xmlns:thm15="http://schemas.microsoft.com/office/thememl/2012/main" xmlns="" name="Office Theme" id="{62F939B6-93AF-4DB8-9C6B-D6C7DFDC589F}" vid="{4A3C46E8-61CC-4603-A589-7422A47A8E4A}"/>
+      <thm15:themeFamily xmlns:thm15="http://schemas.microsoft.com/office/thememl/2012/main" name="Office Theme" id="{62F939B6-93AF-4DB8-9C6B-D6C7DFDC589F}" vid="{4A3C46E8-61CC-4603-A589-7422A47A8E4A}"/>
     </a:ext>
   </a:extLst>
 </a:theme>
@@ -1660,7 +2203,7 @@
 </file>
 
 <file path=customXml/itemProps1.xml><?xml version="1.0" encoding="utf-8"?>
-<ds:datastoreItem xmlns:ds="http://schemas.openxmlformats.org/officeDocument/2006/customXml" ds:itemID="{161CD186-34FE-4E20-8225-B2B0E4CC191C}">
+<ds:datastoreItem xmlns:ds="http://schemas.openxmlformats.org/officeDocument/2006/customXml" ds:itemID="{69E75B77-9224-4D12-B899-66CF8EACB10A}">
   <ds:schemaRefs>
     <ds:schemaRef ds:uri="http://schemas.openxmlformats.org/officeDocument/2006/bibliography"/>
   </ds:schemaRefs>

</xml_diff>